<commit_message>
Dodana validacija za iznajmljene dogadaje, popravljeno brisanje i dodani message za validaciju iznajmljenih(ne moze se iznajmit na dane prije danas te na vec rezervirani datum)
</commit_message>
<xml_diff>
--- a/Iznajmljivanje_Brodica_Topcagic_Lucic.docx
+++ b/Iznajmljivanje_Brodica_Topcagic_Lucic.docx
@@ -1,6 +1,6 @@
 
 <file path=word/document.xml><?xml version="1.0" encoding="utf-8"?>
-<w:document xmlns:wpc="http://schemas.microsoft.com/office/word/2010/wordprocessingCanvas" xmlns:cx="http://schemas.microsoft.com/office/drawing/2014/chartex" xmlns:cx1="http://schemas.microsoft.com/office/drawing/2015/9/8/chartex" xmlns:cx2="http://schemas.microsoft.com/office/drawing/2015/10/21/chartex" xmlns:cx3="http://schemas.microsoft.com/office/drawing/2016/5/9/chartex" xmlns:cx4="http://schemas.microsoft.com/office/drawing/2016/5/10/chartex" xmlns:cx5="http://schemas.microsoft.com/office/drawing/2016/5/11/chartex" xmlns:cx6="http://schemas.microsoft.com/office/drawing/2016/5/12/chartex" xmlns:cx7="http://schemas.microsoft.com/office/drawing/2016/5/13/chartex" xmlns:cx8="http://schemas.microsoft.com/office/drawing/2016/5/14/chartex" xmlns:mc="http://schemas.openxmlformats.org/markup-compatibility/2006" xmlns:aink="http://schemas.microsoft.com/office/drawing/2016/ink" xmlns:am3d="http://schemas.microsoft.com/office/drawing/2017/model3d" xmlns:o="urn:schemas-microsoft-com:office:office" xmlns:r="http://schemas.openxmlformats.org/officeDocument/2006/relationships" xmlns:m="http://schemas.openxmlformats.org/officeDocument/2006/math" xmlns:v="urn:schemas-microsoft-com:vml" xmlns:wp14="http://schemas.microsoft.com/office/word/2010/wordprocessingDrawing" xmlns:wp="http://schemas.openxmlformats.org/drawingml/2006/wordprocessingDrawing" xmlns:w10="urn:schemas-microsoft-com:office:word" xmlns:w="http://schemas.openxmlformats.org/wordprocessingml/2006/main" xmlns:w14="http://schemas.microsoft.com/office/word/2010/wordml" xmlns:w15="http://schemas.microsoft.com/office/word/2012/wordml" xmlns:w16cex="http://schemas.microsoft.com/office/word/2018/wordml/cex" xmlns:w16cid="http://schemas.microsoft.com/office/word/2016/wordml/cid" xmlns:w16="http://schemas.microsoft.com/office/word/2018/wordml" xmlns:w16se="http://schemas.microsoft.com/office/word/2015/wordml/symex" xmlns:wpg="http://schemas.microsoft.com/office/word/2010/wordprocessingGroup" xmlns:wpi="http://schemas.microsoft.com/office/word/2010/wordprocessingInk" xmlns:wne="http://schemas.microsoft.com/office/word/2006/wordml" xmlns:wps="http://schemas.microsoft.com/office/word/2010/wordprocessingShape" mc:Ignorable="w14 w15 w16se w16cid w16 w16cex wp14">
+<w:document xmlns:wpc="http://schemas.microsoft.com/office/word/2010/wordprocessingCanvas" xmlns:cx="http://schemas.microsoft.com/office/drawing/2014/chartex" xmlns:cx1="http://schemas.microsoft.com/office/drawing/2015/9/8/chartex" xmlns:cx2="http://schemas.microsoft.com/office/drawing/2015/10/21/chartex" xmlns:cx3="http://schemas.microsoft.com/office/drawing/2016/5/9/chartex" xmlns:cx4="http://schemas.microsoft.com/office/drawing/2016/5/10/chartex" xmlns:cx5="http://schemas.microsoft.com/office/drawing/2016/5/11/chartex" xmlns:cx6="http://schemas.microsoft.com/office/drawing/2016/5/12/chartex" xmlns:cx7="http://schemas.microsoft.com/office/drawing/2016/5/13/chartex" xmlns:cx8="http://schemas.microsoft.com/office/drawing/2016/5/14/chartex" xmlns:mc="http://schemas.openxmlformats.org/markup-compatibility/2006" xmlns:aink="http://schemas.microsoft.com/office/drawing/2016/ink" xmlns:am3d="http://schemas.microsoft.com/office/drawing/2017/model3d" xmlns:o="urn:schemas-microsoft-com:office:office" xmlns:r="http://schemas.openxmlformats.org/officeDocument/2006/relationships" xmlns:m="http://schemas.openxmlformats.org/officeDocument/2006/math" xmlns:v="urn:schemas-microsoft-com:vml" xmlns:wp14="http://schemas.microsoft.com/office/word/2010/wordprocessingDrawing" xmlns:wp="http://schemas.openxmlformats.org/drawingml/2006/wordprocessingDrawing" xmlns:w10="urn:schemas-microsoft-com:office:word" xmlns:w="http://schemas.openxmlformats.org/wordprocessingml/2006/main" xmlns:w14="http://schemas.microsoft.com/office/word/2010/wordml" xmlns:w15="http://schemas.microsoft.com/office/word/2012/wordml" xmlns:w16cex="http://schemas.microsoft.com/office/word/2018/wordml/cex" xmlns:w16cid="http://schemas.microsoft.com/office/word/2016/wordml/cid" xmlns:w16="http://schemas.microsoft.com/office/word/2018/wordml" xmlns:w16sdtdh="http://schemas.microsoft.com/office/word/2020/wordml/sdtdatahash" xmlns:w16se="http://schemas.microsoft.com/office/word/2015/wordml/symex" xmlns:wpg="http://schemas.microsoft.com/office/word/2010/wordprocessingGroup" xmlns:wpi="http://schemas.microsoft.com/office/word/2010/wordprocessingInk" xmlns:wne="http://schemas.microsoft.com/office/word/2006/wordml" xmlns:wps="http://schemas.microsoft.com/office/word/2010/wordprocessingShape" mc:Ignorable="w14 w15 w16se w16cid w16 w16cex w16sdtdh wp14">
   <w:body>
     <w:p>
       <w:pPr>
@@ -896,7 +896,7 @@
     <w:p/>
     <w:p>
       <w:pPr>
-        <w:pStyle w:val="Naslov1"/>
+        <w:pStyle w:val="Heading1"/>
         <w:numPr>
           <w:ilvl w:val="0"/>
           <w:numId w:val="2"/>
@@ -1013,7 +1013,7 @@
     </w:p>
     <w:p>
       <w:pPr>
-        <w:pStyle w:val="Naslov1"/>
+        <w:pStyle w:val="Heading1"/>
         <w:numPr>
           <w:ilvl w:val="0"/>
           <w:numId w:val="2"/>
@@ -1038,7 +1038,7 @@
     <w:p/>
     <w:p>
       <w:pPr>
-        <w:pStyle w:val="Naslov3"/>
+        <w:pStyle w:val="Heading3"/>
         <w:rPr>
           <w:b/>
           <w:bCs/>
@@ -1094,7 +1094,7 @@
           </w:tcPr>
           <w:p>
             <w:pPr>
-              <w:pStyle w:val="Tijeloteksta"/>
+              <w:pStyle w:val="BodyText"/>
               <w:rPr>
                 <w:rFonts w:hint="eastAsia"/>
                 <w:color w:val="000000"/>
@@ -1119,7 +1119,7 @@
           </w:tcPr>
           <w:p>
             <w:pPr>
-              <w:pStyle w:val="Tijeloteksta"/>
+              <w:pStyle w:val="BodyText"/>
               <w:rPr>
                 <w:rFonts w:hint="eastAsia"/>
                 <w:color w:val="000000"/>
@@ -1142,7 +1142,7 @@
           </w:tcPr>
           <w:p>
             <w:pPr>
-              <w:pStyle w:val="Tijeloteksta"/>
+              <w:pStyle w:val="BodyText"/>
               <w:rPr>
                 <w:rFonts w:hint="eastAsia"/>
                 <w:color w:val="000000"/>
@@ -1163,7 +1163,7 @@
           </w:tcPr>
           <w:p>
             <w:pPr>
-              <w:pStyle w:val="Tijeloteksta"/>
+              <w:pStyle w:val="BodyText"/>
               <w:rPr>
                 <w:rFonts w:hint="eastAsia"/>
                 <w:color w:val="000000"/>
@@ -1186,7 +1186,7 @@
           </w:tcPr>
           <w:p>
             <w:pPr>
-              <w:pStyle w:val="Tijeloteksta"/>
+              <w:pStyle w:val="BodyText"/>
               <w:rPr>
                 <w:rFonts w:hint="eastAsia"/>
                 <w:color w:val="000000"/>
@@ -1207,7 +1207,7 @@
           </w:tcPr>
           <w:p>
             <w:pPr>
-              <w:pStyle w:val="Tijeloteksta"/>
+              <w:pStyle w:val="BodyText"/>
               <w:rPr>
                 <w:rFonts w:hint="eastAsia"/>
                 <w:color w:val="000000"/>
@@ -1238,7 +1238,7 @@
           </w:tcPr>
           <w:p>
             <w:pPr>
-              <w:pStyle w:val="Tijeloteksta"/>
+              <w:pStyle w:val="BodyText"/>
               <w:rPr>
                 <w:rFonts w:hint="eastAsia"/>
                 <w:color w:val="000000"/>
@@ -1259,7 +1259,7 @@
           </w:tcPr>
           <w:p>
             <w:pPr>
-              <w:pStyle w:val="Tijeloteksta"/>
+              <w:pStyle w:val="BodyText"/>
               <w:rPr>
                 <w:rFonts w:hint="eastAsia"/>
                 <w:color w:val="000000"/>
@@ -1282,7 +1282,7 @@
           </w:tcPr>
           <w:p>
             <w:pPr>
-              <w:pStyle w:val="Tijeloteksta"/>
+              <w:pStyle w:val="BodyText"/>
               <w:rPr>
                 <w:rFonts w:hint="eastAsia"/>
                 <w:color w:val="000000"/>
@@ -1303,7 +1303,7 @@
           </w:tcPr>
           <w:p>
             <w:pPr>
-              <w:pStyle w:val="Tijeloteksta"/>
+              <w:pStyle w:val="BodyText"/>
               <w:rPr>
                 <w:rFonts w:hint="eastAsia"/>
                 <w:color w:val="000000"/>
@@ -1326,7 +1326,7 @@
           </w:tcPr>
           <w:p>
             <w:pPr>
-              <w:pStyle w:val="Tijeloteksta"/>
+              <w:pStyle w:val="BodyText"/>
               <w:rPr>
                 <w:rFonts w:hint="eastAsia"/>
                 <w:color w:val="000000"/>
@@ -1347,7 +1347,7 @@
           </w:tcPr>
           <w:p>
             <w:pPr>
-              <w:pStyle w:val="Tijeloteksta"/>
+              <w:pStyle w:val="BodyText"/>
               <w:rPr>
                 <w:rFonts w:hint="eastAsia"/>
                 <w:color w:val="000000"/>
@@ -1370,7 +1370,7 @@
           </w:tcPr>
           <w:p>
             <w:pPr>
-              <w:pStyle w:val="Tijeloteksta"/>
+              <w:pStyle w:val="BodyText"/>
               <w:rPr>
                 <w:rFonts w:hint="eastAsia"/>
                 <w:color w:val="000000"/>
@@ -1391,7 +1391,7 @@
           </w:tcPr>
           <w:p>
             <w:pPr>
-              <w:pStyle w:val="Tijeloteksta"/>
+              <w:pStyle w:val="BodyText"/>
               <w:rPr>
                 <w:rFonts w:hint="eastAsia"/>
                 <w:color w:val="000000"/>
@@ -1414,7 +1414,7 @@
           </w:tcPr>
           <w:p>
             <w:pPr>
-              <w:pStyle w:val="Tijeloteksta"/>
+              <w:pStyle w:val="BodyText"/>
               <w:rPr>
                 <w:rFonts w:hint="eastAsia"/>
                 <w:color w:val="000000"/>
@@ -1435,7 +1435,7 @@
           </w:tcPr>
           <w:p>
             <w:pPr>
-              <w:pStyle w:val="Tijeloteksta"/>
+              <w:pStyle w:val="BodyText"/>
               <w:rPr>
                 <w:rFonts w:hint="eastAsia"/>
                 <w:color w:val="000000"/>
@@ -1464,7 +1464,7 @@
           </w:tcPr>
           <w:p>
             <w:pPr>
-              <w:pStyle w:val="Tijeloteksta"/>
+              <w:pStyle w:val="BodyText"/>
               <w:rPr>
                 <w:rFonts w:hint="eastAsia"/>
                 <w:color w:val="000000"/>
@@ -1488,7 +1488,7 @@
           </w:tcPr>
           <w:p>
             <w:pPr>
-              <w:pStyle w:val="Tijeloteksta"/>
+              <w:pStyle w:val="BodyText"/>
               <w:rPr>
                 <w:rFonts w:hint="eastAsia"/>
                 <w:color w:val="000000"/>
@@ -1506,7 +1506,7 @@
     </w:tbl>
     <w:p>
       <w:pPr>
-        <w:pStyle w:val="Tijeloteksta"/>
+        <w:pStyle w:val="BodyText"/>
         <w:rPr>
           <w:rFonts w:hint="eastAsia"/>
         </w:rPr>
@@ -1565,7 +1565,7 @@
           </w:tcPr>
           <w:p>
             <w:pPr>
-              <w:pStyle w:val="Tijeloteksta"/>
+              <w:pStyle w:val="BodyText"/>
               <w:tabs>
                 <w:tab w:val="left" w:pos="0"/>
               </w:tabs>
@@ -1596,7 +1596,7 @@
           </w:tcPr>
           <w:p>
             <w:pPr>
-              <w:pStyle w:val="Tijeloteksta"/>
+              <w:pStyle w:val="BodyText"/>
               <w:tabs>
                 <w:tab w:val="left" w:pos="0"/>
               </w:tabs>
@@ -1636,7 +1636,7 @@
           </w:tcPr>
           <w:p>
             <w:pPr>
-              <w:pStyle w:val="Tijeloteksta"/>
+              <w:pStyle w:val="BodyText"/>
               <w:tabs>
                 <w:tab w:val="left" w:pos="0"/>
               </w:tabs>
@@ -1666,7 +1666,7 @@
           </w:tcPr>
           <w:p>
             <w:pPr>
-              <w:pStyle w:val="Tijeloteksta"/>
+              <w:pStyle w:val="BodyText"/>
               <w:tabs>
                 <w:tab w:val="left" w:pos="0"/>
               </w:tabs>
@@ -1698,7 +1698,7 @@
           </w:tcPr>
           <w:p>
             <w:pPr>
-              <w:pStyle w:val="Tijeloteksta"/>
+              <w:pStyle w:val="BodyText"/>
               <w:tabs>
                 <w:tab w:val="left" w:pos="0"/>
               </w:tabs>
@@ -1728,7 +1728,7 @@
           </w:tcPr>
           <w:p>
             <w:pPr>
-              <w:pStyle w:val="Tijeloteksta"/>
+              <w:pStyle w:val="BodyText"/>
               <w:tabs>
                 <w:tab w:val="left" w:pos="0"/>
               </w:tabs>
@@ -1751,7 +1751,7 @@
     </w:tbl>
     <w:p>
       <w:pPr>
-        <w:pStyle w:val="Naslov3"/>
+        <w:pStyle w:val="Heading3"/>
       </w:pPr>
     </w:p>
     <w:p>
@@ -1809,7 +1809,7 @@
           </w:tcPr>
           <w:p>
             <w:pPr>
-              <w:pStyle w:val="Tijeloteksta"/>
+              <w:pStyle w:val="BodyText"/>
               <w:tabs>
                 <w:tab w:val="left" w:pos="0"/>
               </w:tabs>
@@ -1844,7 +1844,7 @@
           </w:tcPr>
           <w:p>
             <w:pPr>
-              <w:pStyle w:val="Tijeloteksta"/>
+              <w:pStyle w:val="BodyText"/>
               <w:tabs>
                 <w:tab w:val="left" w:pos="0"/>
               </w:tabs>
@@ -1876,7 +1876,7 @@
           </w:tcPr>
           <w:p>
             <w:pPr>
-              <w:pStyle w:val="Tijeloteksta"/>
+              <w:pStyle w:val="BodyText"/>
               <w:tabs>
                 <w:tab w:val="left" w:pos="0"/>
               </w:tabs>
@@ -1911,7 +1911,7 @@
           </w:tcPr>
           <w:p>
             <w:pPr>
-              <w:pStyle w:val="Tijeloteksta"/>
+              <w:pStyle w:val="BodyText"/>
               <w:tabs>
                 <w:tab w:val="left" w:pos="0"/>
               </w:tabs>
@@ -1943,7 +1943,7 @@
           </w:tcPr>
           <w:p>
             <w:pPr>
-              <w:pStyle w:val="Tijeloteksta"/>
+              <w:pStyle w:val="BodyText"/>
               <w:tabs>
                 <w:tab w:val="left" w:pos="0"/>
               </w:tabs>
@@ -1978,7 +1978,7 @@
           </w:tcPr>
           <w:p>
             <w:pPr>
-              <w:pStyle w:val="Tijeloteksta"/>
+              <w:pStyle w:val="BodyText"/>
               <w:tabs>
                 <w:tab w:val="left" w:pos="0"/>
               </w:tabs>
@@ -2011,7 +2011,7 @@
           </w:tcPr>
           <w:p>
             <w:pPr>
-              <w:pStyle w:val="Tijeloteksta"/>
+              <w:pStyle w:val="BodyText"/>
               <w:tabs>
                 <w:tab w:val="left" w:pos="0"/>
               </w:tabs>
@@ -2046,7 +2046,7 @@
           </w:tcPr>
           <w:p>
             <w:pPr>
-              <w:pStyle w:val="Tijeloteksta"/>
+              <w:pStyle w:val="BodyText"/>
               <w:tabs>
                 <w:tab w:val="left" w:pos="0"/>
               </w:tabs>
@@ -2081,7 +2081,7 @@
           </w:tcPr>
           <w:p>
             <w:pPr>
-              <w:pStyle w:val="Tijeloteksta"/>
+              <w:pStyle w:val="BodyText"/>
               <w:tabs>
                 <w:tab w:val="left" w:pos="0"/>
               </w:tabs>
@@ -2115,7 +2115,7 @@
           </w:tcPr>
           <w:p>
             <w:pPr>
-              <w:pStyle w:val="Tijeloteksta"/>
+              <w:pStyle w:val="BodyText"/>
               <w:tabs>
                 <w:tab w:val="left" w:pos="0"/>
               </w:tabs>
@@ -2136,7 +2136,7 @@
     </w:tbl>
     <w:p>
       <w:pPr>
-        <w:pStyle w:val="Naslov3"/>
+        <w:pStyle w:val="Heading3"/>
       </w:pPr>
     </w:p>
     <w:p>
@@ -2160,7 +2160,7 @@
     </w:p>
     <w:p>
       <w:pPr>
-        <w:pStyle w:val="Tijeloteksta"/>
+        <w:pStyle w:val="BodyText"/>
         <w:tabs>
           <w:tab w:val="left" w:pos="0"/>
         </w:tabs>
@@ -2172,7 +2172,7 @@
     </w:p>
     <w:p>
       <w:pPr>
-        <w:pStyle w:val="Tijeloteksta"/>
+        <w:pStyle w:val="BodyText"/>
         <w:tabs>
           <w:tab w:val="left" w:pos="0"/>
         </w:tabs>
@@ -2187,7 +2187,7 @@
     </w:p>
     <w:p>
       <w:pPr>
-        <w:pStyle w:val="Tijeloteksta"/>
+        <w:pStyle w:val="BodyText"/>
         <w:tabs>
           <w:tab w:val="left" w:pos="0"/>
         </w:tabs>
@@ -2199,7 +2199,7 @@
     </w:p>
     <w:p>
       <w:pPr>
-        <w:pStyle w:val="Tijeloteksta"/>
+        <w:pStyle w:val="BodyText"/>
         <w:tabs>
           <w:tab w:val="left" w:pos="0"/>
         </w:tabs>
@@ -2248,7 +2248,7 @@
           </w:tcPr>
           <w:p>
             <w:pPr>
-              <w:pStyle w:val="Tijeloteksta"/>
+              <w:pStyle w:val="BodyText"/>
               <w:tabs>
                 <w:tab w:val="left" w:pos="0"/>
               </w:tabs>
@@ -2279,7 +2279,7 @@
           </w:tcPr>
           <w:p>
             <w:pPr>
-              <w:pStyle w:val="Tijeloteksta"/>
+              <w:pStyle w:val="BodyText"/>
               <w:tabs>
                 <w:tab w:val="left" w:pos="0"/>
               </w:tabs>
@@ -2307,7 +2307,7 @@
           </w:tcPr>
           <w:p>
             <w:pPr>
-              <w:pStyle w:val="Tijeloteksta"/>
+              <w:pStyle w:val="BodyText"/>
               <w:tabs>
                 <w:tab w:val="left" w:pos="0"/>
               </w:tabs>
@@ -2338,7 +2338,7 @@
           </w:tcPr>
           <w:p>
             <w:pPr>
-              <w:pStyle w:val="Tijeloteksta"/>
+              <w:pStyle w:val="BodyText"/>
               <w:tabs>
                 <w:tab w:val="left" w:pos="0"/>
               </w:tabs>
@@ -2366,7 +2366,7 @@
           </w:tcPr>
           <w:p>
             <w:pPr>
-              <w:pStyle w:val="Tijeloteksta"/>
+              <w:pStyle w:val="BodyText"/>
               <w:tabs>
                 <w:tab w:val="left" w:pos="0"/>
               </w:tabs>
@@ -2397,7 +2397,7 @@
           </w:tcPr>
           <w:p>
             <w:pPr>
-              <w:pStyle w:val="Tijeloteksta"/>
+              <w:pStyle w:val="BodyText"/>
               <w:tabs>
                 <w:tab w:val="left" w:pos="0"/>
               </w:tabs>
@@ -2415,12 +2415,12 @@
     </w:tbl>
     <w:p>
       <w:pPr>
-        <w:pStyle w:val="Naslov3"/>
-      </w:pPr>
-    </w:p>
-    <w:p>
-      <w:pPr>
-        <w:pStyle w:val="Naslov3"/>
+        <w:pStyle w:val="Heading3"/>
+      </w:pPr>
+    </w:p>
+    <w:p>
+      <w:pPr>
+        <w:pStyle w:val="Heading3"/>
       </w:pPr>
       <w:r>
         <w:br w:type="page"/>
@@ -2459,7 +2459,7 @@
     </w:p>
     <w:p>
       <w:pPr>
-        <w:pStyle w:val="Tijeloteksta"/>
+        <w:pStyle w:val="BodyText"/>
         <w:numPr>
           <w:ilvl w:val="0"/>
           <w:numId w:val="3"/>
@@ -2478,7 +2478,7 @@
     </w:p>
     <w:p>
       <w:pPr>
-        <w:pStyle w:val="Tijeloteksta"/>
+        <w:pStyle w:val="BodyText"/>
         <w:numPr>
           <w:ilvl w:val="0"/>
           <w:numId w:val="3"/>
@@ -2497,7 +2497,7 @@
     </w:p>
     <w:p>
       <w:pPr>
-        <w:pStyle w:val="Tijeloteksta"/>
+        <w:pStyle w:val="BodyText"/>
         <w:numPr>
           <w:ilvl w:val="0"/>
           <w:numId w:val="3"/>
@@ -2516,7 +2516,7 @@
     </w:p>
     <w:p>
       <w:pPr>
-        <w:pStyle w:val="Tijeloteksta"/>
+        <w:pStyle w:val="BodyText"/>
         <w:numPr>
           <w:ilvl w:val="0"/>
           <w:numId w:val="3"/>
@@ -2738,7 +2738,7 @@
     </w:tbl>
     <w:p>
       <w:pPr>
-        <w:pStyle w:val="Naslov3"/>
+        <w:pStyle w:val="Heading3"/>
       </w:pPr>
       <w:r>
         <w:br w:type="page"/>
@@ -2793,7 +2793,7 @@
           </w:tcPr>
           <w:p>
             <w:pPr>
-              <w:pStyle w:val="Tijeloteksta"/>
+              <w:pStyle w:val="BodyText"/>
               <w:spacing w:after="0"/>
               <w:rPr>
                 <w:rFonts w:hint="eastAsia"/>
@@ -2823,7 +2823,7 @@
           </w:tcPr>
           <w:p>
             <w:pPr>
-              <w:pStyle w:val="Tijeloteksta"/>
+              <w:pStyle w:val="BodyText"/>
               <w:spacing w:after="0"/>
               <w:rPr>
                 <w:rFonts w:hint="eastAsia"/>
@@ -2847,7 +2847,7 @@
           </w:tcPr>
           <w:p>
             <w:pPr>
-              <w:pStyle w:val="Tijeloteksta"/>
+              <w:pStyle w:val="BodyText"/>
               <w:spacing w:after="0"/>
               <w:rPr>
                 <w:rFonts w:hint="eastAsia"/>
@@ -2874,7 +2874,7 @@
           </w:tcPr>
           <w:p>
             <w:pPr>
-              <w:pStyle w:val="Tijeloteksta"/>
+              <w:pStyle w:val="BodyText"/>
               <w:spacing w:after="0"/>
               <w:rPr>
                 <w:rFonts w:hint="eastAsia"/>
@@ -2898,7 +2898,7 @@
           </w:tcPr>
           <w:p>
             <w:pPr>
-              <w:pStyle w:val="Tijeloteksta"/>
+              <w:pStyle w:val="BodyText"/>
               <w:spacing w:after="0"/>
               <w:rPr>
                 <w:rFonts w:hint="eastAsia"/>
@@ -2925,7 +2925,7 @@
           </w:tcPr>
           <w:p>
             <w:pPr>
-              <w:pStyle w:val="Tijeloteksta"/>
+              <w:pStyle w:val="BodyText"/>
               <w:spacing w:after="0"/>
               <w:rPr>
                 <w:rFonts w:hint="eastAsia"/>
@@ -2949,7 +2949,7 @@
           </w:tcPr>
           <w:p>
             <w:pPr>
-              <w:pStyle w:val="Tijeloteksta"/>
+              <w:pStyle w:val="BodyText"/>
               <w:spacing w:after="0"/>
               <w:rPr>
                 <w:rFonts w:hint="eastAsia"/>
@@ -2976,7 +2976,7 @@
           </w:tcPr>
           <w:p>
             <w:pPr>
-              <w:pStyle w:val="Tijeloteksta"/>
+              <w:pStyle w:val="BodyText"/>
               <w:spacing w:after="0"/>
               <w:rPr>
                 <w:rFonts w:hint="eastAsia"/>
@@ -3000,7 +3000,7 @@
           </w:tcPr>
           <w:p>
             <w:pPr>
-              <w:pStyle w:val="Tijeloteksta"/>
+              <w:pStyle w:val="BodyText"/>
               <w:tabs>
                 <w:tab w:val="left" w:pos="0"/>
               </w:tabs>
@@ -3030,7 +3030,7 @@
           </w:tcPr>
           <w:p>
             <w:pPr>
-              <w:pStyle w:val="Tijeloteksta"/>
+              <w:pStyle w:val="BodyText"/>
               <w:tabs>
                 <w:tab w:val="left" w:pos="0"/>
               </w:tabs>
@@ -3057,7 +3057,7 @@
           </w:tcPr>
           <w:p>
             <w:pPr>
-              <w:pStyle w:val="Tijeloteksta"/>
+              <w:pStyle w:val="BodyText"/>
               <w:tabs>
                 <w:tab w:val="left" w:pos="0"/>
               </w:tabs>
@@ -3087,7 +3087,7 @@
           </w:tcPr>
           <w:p>
             <w:pPr>
-              <w:pStyle w:val="Tijeloteksta"/>
+              <w:pStyle w:val="BodyText"/>
               <w:tabs>
                 <w:tab w:val="left" w:pos="0"/>
               </w:tabs>
@@ -3114,7 +3114,7 @@
           </w:tcPr>
           <w:p>
             <w:pPr>
-              <w:pStyle w:val="Tijeloteksta"/>
+              <w:pStyle w:val="BodyText"/>
               <w:tabs>
                 <w:tab w:val="left" w:pos="0"/>
               </w:tabs>
@@ -3144,7 +3144,7 @@
           </w:tcPr>
           <w:p>
             <w:pPr>
-              <w:pStyle w:val="Tijeloteksta"/>
+              <w:pStyle w:val="BodyText"/>
               <w:tabs>
                 <w:tab w:val="left" w:pos="0"/>
               </w:tabs>
@@ -3171,7 +3171,7 @@
           </w:tcPr>
           <w:p>
             <w:pPr>
-              <w:pStyle w:val="Tijeloteksta"/>
+              <w:pStyle w:val="BodyText"/>
               <w:spacing w:after="0"/>
               <w:rPr>
                 <w:rFonts w:hint="eastAsia"/>
@@ -3198,7 +3198,7 @@
           </w:tcPr>
           <w:p>
             <w:pPr>
-              <w:pStyle w:val="Tijeloteksta"/>
+              <w:pStyle w:val="BodyText"/>
               <w:spacing w:after="0"/>
               <w:rPr>
                 <w:rFonts w:hint="eastAsia"/>
@@ -3222,7 +3222,7 @@
           </w:tcPr>
           <w:p>
             <w:pPr>
-              <w:pStyle w:val="Tijeloteksta"/>
+              <w:pStyle w:val="BodyText"/>
               <w:spacing w:after="0"/>
               <w:rPr>
                 <w:rFonts w:hint="eastAsia"/>
@@ -3249,7 +3249,7 @@
           </w:tcPr>
           <w:p>
             <w:pPr>
-              <w:pStyle w:val="Tijeloteksta"/>
+              <w:pStyle w:val="BodyText"/>
               <w:spacing w:after="0"/>
               <w:rPr>
                 <w:rFonts w:hint="eastAsia"/>
@@ -3273,7 +3273,7 @@
           </w:tcPr>
           <w:p>
             <w:pPr>
-              <w:pStyle w:val="Tijeloteksta"/>
+              <w:pStyle w:val="BodyText"/>
               <w:spacing w:after="0"/>
               <w:rPr>
                 <w:rFonts w:hint="eastAsia"/>
@@ -3300,7 +3300,7 @@
           </w:tcPr>
           <w:p>
             <w:pPr>
-              <w:pStyle w:val="Tijeloteksta"/>
+              <w:pStyle w:val="BodyText"/>
               <w:spacing w:after="0"/>
               <w:rPr>
                 <w:rFonts w:hint="eastAsia"/>
@@ -3324,7 +3324,7 @@
           </w:tcPr>
           <w:p>
             <w:pPr>
-              <w:pStyle w:val="Tijeloteksta"/>
+              <w:pStyle w:val="BodyText"/>
               <w:spacing w:after="0"/>
               <w:rPr>
                 <w:rFonts w:hint="eastAsia"/>
@@ -3351,7 +3351,7 @@
           </w:tcPr>
           <w:p>
             <w:pPr>
-              <w:pStyle w:val="Tijeloteksta"/>
+              <w:pStyle w:val="BodyText"/>
               <w:spacing w:after="0"/>
               <w:rPr>
                 <w:rFonts w:hint="eastAsia"/>
@@ -3375,7 +3375,7 @@
           </w:tcPr>
           <w:p>
             <w:pPr>
-              <w:pStyle w:val="Tijeloteksta"/>
+              <w:pStyle w:val="BodyText"/>
               <w:spacing w:after="0"/>
               <w:rPr>
                 <w:rFonts w:hint="eastAsia"/>
@@ -3402,7 +3402,7 @@
           </w:tcPr>
           <w:p>
             <w:pPr>
-              <w:pStyle w:val="Tijeloteksta"/>
+              <w:pStyle w:val="BodyText"/>
               <w:spacing w:after="0"/>
               <w:rPr>
                 <w:rFonts w:hint="eastAsia"/>
@@ -3435,7 +3435,7 @@
           </w:tcPr>
           <w:p>
             <w:pPr>
-              <w:pStyle w:val="Tijeloteksta"/>
+              <w:pStyle w:val="BodyText"/>
               <w:spacing w:after="0"/>
               <w:rPr>
                 <w:rFonts w:hint="eastAsia"/>
@@ -3462,7 +3462,7 @@
           </w:tcPr>
           <w:p>
             <w:pPr>
-              <w:pStyle w:val="Tijeloteksta"/>
+              <w:pStyle w:val="BodyText"/>
               <w:spacing w:after="0"/>
               <w:rPr>
                 <w:rFonts w:hint="eastAsia"/>
@@ -3486,7 +3486,7 @@
           </w:tcPr>
           <w:p>
             <w:pPr>
-              <w:pStyle w:val="Tijeloteksta"/>
+              <w:pStyle w:val="BodyText"/>
               <w:spacing w:after="0"/>
               <w:rPr>
                 <w:rFonts w:hint="eastAsia"/>
@@ -3513,7 +3513,7 @@
           </w:tcPr>
           <w:p>
             <w:pPr>
-              <w:pStyle w:val="Tijeloteksta"/>
+              <w:pStyle w:val="BodyText"/>
               <w:spacing w:after="0"/>
               <w:rPr>
                 <w:rFonts w:hint="eastAsia"/>
@@ -3540,7 +3540,7 @@
           </w:tcPr>
           <w:p>
             <w:pPr>
-              <w:pStyle w:val="Tijeloteksta"/>
+              <w:pStyle w:val="BodyText"/>
               <w:spacing w:after="0"/>
               <w:rPr>
                 <w:rFonts w:hint="eastAsia"/>
@@ -3570,7 +3570,7 @@
           </w:tcPr>
           <w:p>
             <w:pPr>
-              <w:pStyle w:val="Tijeloteksta"/>
+              <w:pStyle w:val="BodyText"/>
               <w:spacing w:after="0"/>
               <w:rPr>
                 <w:rFonts w:hint="eastAsia"/>
@@ -3589,7 +3589,7 @@
     </w:tbl>
     <w:p>
       <w:pPr>
-        <w:pStyle w:val="Tijeloteksta"/>
+        <w:pStyle w:val="BodyText"/>
         <w:spacing w:after="0"/>
         <w:rPr>
           <w:rFonts w:hint="eastAsia"/>
@@ -3604,7 +3604,7 @@
     </w:p>
     <w:p>
       <w:pPr>
-        <w:pStyle w:val="Naslov1"/>
+        <w:pStyle w:val="Heading1"/>
         <w:numPr>
           <w:ilvl w:val="0"/>
           <w:numId w:val="2"/>
@@ -3770,7 +3770,7 @@
               </wp:anchor>
             </w:drawing>
           </mc:Choice>
-          <mc:Fallback xmlns:w16sdtdh="http://schemas.microsoft.com/office/word/2020/wordml/sdtdatahash">
+          <mc:Fallback>
             <w:pict>
               <v:shapetype w14:anchorId="4DA1E31A" id="_x0000_t32" coordsize="21600,21600" o:spt="32" o:oned="t" path="m,l21600,21600e" filled="f">
                 <v:path arrowok="t" fillok="f" o:connecttype="none"/>
@@ -4392,7 +4392,7 @@
     </w:p>
     <w:p>
       <w:pPr>
-        <w:pStyle w:val="Naslov1"/>
+        <w:pStyle w:val="Heading1"/>
         <w:numPr>
           <w:ilvl w:val="0"/>
           <w:numId w:val="2"/>
@@ -4443,7 +4443,7 @@
     <w:p/>
     <w:p>
       <w:pPr>
-        <w:pStyle w:val="Opisslike"/>
+        <w:pStyle w:val="Caption"/>
         <w:keepNext/>
         <w:jc w:val="center"/>
         <w:rPr>
@@ -4748,7 +4748,7 @@
     </w:p>
     <w:p>
       <w:pPr>
-        <w:pStyle w:val="Naslov2"/>
+        <w:pStyle w:val="Heading2"/>
       </w:pPr>
       <w:r>
         <w:lastRenderedPageBreak/>
@@ -4757,7 +4757,7 @@
     </w:p>
     <w:p>
       <w:pPr>
-        <w:pStyle w:val="Naslov1"/>
+        <w:pStyle w:val="Heading1"/>
         <w:rPr>
           <w:rFonts w:eastAsia="Calibri"/>
         </w:rPr>
@@ -5374,7 +5374,7 @@
     </w:p>
     <w:p>
       <w:pPr>
-        <w:pStyle w:val="Opisslike"/>
+        <w:pStyle w:val="Caption"/>
         <w:keepNext/>
         <w:jc w:val="center"/>
         <w:rPr>
@@ -5570,7 +5570,7 @@
     </w:p>
     <w:p>
       <w:pPr>
-        <w:pStyle w:val="Naslov2"/>
+        <w:pStyle w:val="Heading2"/>
         <w:numPr>
           <w:ilvl w:val="1"/>
           <w:numId w:val="2"/>
@@ -6213,7 +6213,7 @@
     </w:p>
     <w:p>
       <w:pPr>
-        <w:pStyle w:val="Opisslike"/>
+        <w:pStyle w:val="Caption"/>
         <w:keepNext/>
         <w:jc w:val="center"/>
         <w:rPr>
@@ -6405,7 +6405,7 @@
     <w:p/>
     <w:p>
       <w:pPr>
-        <w:pStyle w:val="Naslov2"/>
+        <w:pStyle w:val="Heading2"/>
         <w:numPr>
           <w:ilvl w:val="1"/>
           <w:numId w:val="2"/>
@@ -6712,7 +6712,7 @@
     <w:p/>
     <w:p>
       <w:pPr>
-        <w:pStyle w:val="Opisslike"/>
+        <w:pStyle w:val="Caption"/>
         <w:keepNext/>
         <w:jc w:val="center"/>
         <w:rPr>
@@ -6879,7 +6879,7 @@
     <w:p/>
     <w:p>
       <w:pPr>
-        <w:pStyle w:val="Naslov2"/>
+        <w:pStyle w:val="Heading2"/>
         <w:numPr>
           <w:ilvl w:val="1"/>
           <w:numId w:val="2"/>
@@ -7259,7 +7259,7 @@
     </w:p>
     <w:p>
       <w:pPr>
-        <w:pStyle w:val="Opisslike"/>
+        <w:pStyle w:val="Caption"/>
         <w:keepNext/>
         <w:jc w:val="center"/>
         <w:rPr>
@@ -7494,7 +7494,7 @@
     </w:p>
     <w:p>
       <w:pPr>
-        <w:pStyle w:val="Naslov2"/>
+        <w:pStyle w:val="Heading2"/>
         <w:numPr>
           <w:ilvl w:val="1"/>
           <w:numId w:val="2"/>
@@ -7820,7 +7820,7 @@
     </w:p>
     <w:p>
       <w:pPr>
-        <w:pStyle w:val="Opisslike"/>
+        <w:pStyle w:val="Caption"/>
         <w:keepNext/>
         <w:jc w:val="center"/>
         <w:rPr>
@@ -7998,7 +7998,7 @@
     <w:p/>
     <w:p>
       <w:pPr>
-        <w:pStyle w:val="Naslov2"/>
+        <w:pStyle w:val="Heading2"/>
         <w:numPr>
           <w:ilvl w:val="1"/>
           <w:numId w:val="2"/>
@@ -8247,7 +8247,7 @@
     </w:p>
     <w:p>
       <w:pPr>
-        <w:pStyle w:val="Opisslike"/>
+        <w:pStyle w:val="Caption"/>
         <w:keepNext/>
         <w:jc w:val="center"/>
         <w:rPr>
@@ -8466,7 +8466,7 @@
     </w:p>
     <w:p>
       <w:pPr>
-        <w:pStyle w:val="Naslov2"/>
+        <w:pStyle w:val="Heading2"/>
         <w:numPr>
           <w:ilvl w:val="1"/>
           <w:numId w:val="2"/>
@@ -8730,7 +8730,7 @@
     </w:p>
     <w:p>
       <w:pPr>
-        <w:pStyle w:val="Opisslike"/>
+        <w:pStyle w:val="Caption"/>
         <w:keepNext/>
         <w:jc w:val="center"/>
         <w:rPr>
@@ -8927,7 +8927,7 @@
     </w:p>
     <w:p>
       <w:pPr>
-        <w:pStyle w:val="Naslov2"/>
+        <w:pStyle w:val="Heading2"/>
         <w:numPr>
           <w:ilvl w:val="1"/>
           <w:numId w:val="2"/>
@@ -9252,7 +9252,7 @@
     </w:p>
     <w:p>
       <w:pPr>
-        <w:pStyle w:val="Opisslike"/>
+        <w:pStyle w:val="Caption"/>
         <w:keepNext/>
         <w:jc w:val="center"/>
         <w:rPr>
@@ -9506,7 +9506,7 @@
     </w:p>
     <w:p>
       <w:pPr>
-        <w:pStyle w:val="Naslov2"/>
+        <w:pStyle w:val="Heading2"/>
         <w:numPr>
           <w:ilvl w:val="1"/>
           <w:numId w:val="2"/>
@@ -9836,7 +9836,7 @@
     </w:p>
     <w:p>
       <w:pPr>
-        <w:pStyle w:val="Opisslike"/>
+        <w:pStyle w:val="Caption"/>
         <w:keepNext/>
         <w:jc w:val="center"/>
         <w:rPr>
@@ -10024,7 +10024,7 @@
     <w:p/>
     <w:p>
       <w:pPr>
-        <w:pStyle w:val="Naslov1"/>
+        <w:pStyle w:val="Heading1"/>
         <w:numPr>
           <w:ilvl w:val="0"/>
           <w:numId w:val="2"/>
@@ -10037,7 +10037,7 @@
     <w:p/>
     <w:p>
       <w:pPr>
-        <w:pStyle w:val="Naslov2"/>
+        <w:pStyle w:val="Heading2"/>
       </w:pPr>
       <w:r>
         <w:lastRenderedPageBreak/>
@@ -10047,7 +10047,7 @@
     <w:p/>
     <w:p>
       <w:pPr>
-        <w:pStyle w:val="Opisslike"/>
+        <w:pStyle w:val="Caption"/>
         <w:keepNext/>
         <w:jc w:val="center"/>
         <w:rPr>
@@ -10201,7 +10201,7 @@
     </w:p>
     <w:p>
       <w:pPr>
-        <w:pStyle w:val="Naslov2"/>
+        <w:pStyle w:val="Heading2"/>
       </w:pPr>
       <w:r>
         <w:t>5.2. Autentifikacija</w:t>
@@ -10210,7 +10210,7 @@
     <w:p/>
     <w:p>
       <w:pPr>
-        <w:pStyle w:val="Opisslike"/>
+        <w:pStyle w:val="Caption"/>
         <w:keepNext/>
         <w:jc w:val="center"/>
         <w:rPr>
@@ -10357,7 +10357,7 @@
     <w:p/>
     <w:p>
       <w:pPr>
-        <w:pStyle w:val="Naslov2"/>
+        <w:pStyle w:val="Heading2"/>
       </w:pPr>
       <w:r>
         <w:lastRenderedPageBreak/>
@@ -10367,7 +10367,7 @@
     <w:p/>
     <w:p>
       <w:pPr>
-        <w:pStyle w:val="Opisslike"/>
+        <w:pStyle w:val="Caption"/>
         <w:keepNext/>
         <w:jc w:val="center"/>
         <w:rPr>
@@ -10514,7 +10514,7 @@
     <w:p/>
     <w:p>
       <w:pPr>
-        <w:pStyle w:val="Naslov2"/>
+        <w:pStyle w:val="Heading2"/>
       </w:pPr>
       <w:r>
         <w:t>5.4. Upravljanje brodicama</w:t>
@@ -10523,7 +10523,7 @@
     <w:p/>
     <w:p>
       <w:pPr>
-        <w:pStyle w:val="Opisslike"/>
+        <w:pStyle w:val="Caption"/>
         <w:keepNext/>
         <w:jc w:val="center"/>
         <w:rPr>
@@ -10671,7 +10671,7 @@
     <w:p/>
     <w:p>
       <w:pPr>
-        <w:pStyle w:val="Opisslike"/>
+        <w:pStyle w:val="Caption"/>
         <w:keepNext/>
         <w:jc w:val="center"/>
         <w:rPr>
@@ -10819,7 +10819,7 @@
     <w:p/>
     <w:p>
       <w:pPr>
-        <w:pStyle w:val="Naslov2"/>
+        <w:pStyle w:val="Heading2"/>
       </w:pPr>
       <w:r>
         <w:t>5.5. Iznajmljivanje brodica</w:t>
@@ -10828,7 +10828,7 @@
     <w:p/>
     <w:p>
       <w:pPr>
-        <w:pStyle w:val="Opisslike"/>
+        <w:pStyle w:val="Caption"/>
         <w:keepNext/>
         <w:jc w:val="center"/>
         <w:rPr>
@@ -10978,7 +10978,7 @@
     <w:p/>
     <w:p>
       <w:pPr>
-        <w:pStyle w:val="Naslov2"/>
+        <w:pStyle w:val="Heading2"/>
       </w:pPr>
       <w:r>
         <w:lastRenderedPageBreak/>
@@ -10988,7 +10988,7 @@
     <w:p/>
     <w:p>
       <w:pPr>
-        <w:pStyle w:val="Opisslike"/>
+        <w:pStyle w:val="Caption"/>
         <w:keepNext/>
         <w:jc w:val="center"/>
         <w:rPr>
@@ -11135,7 +11135,7 @@
     <w:p/>
     <w:p>
       <w:pPr>
-        <w:pStyle w:val="Naslov2"/>
+        <w:pStyle w:val="Heading2"/>
       </w:pPr>
       <w:r>
         <w:t>5.7. Unos servisa</w:t>
@@ -11144,7 +11144,7 @@
     <w:p/>
     <w:p>
       <w:pPr>
-        <w:pStyle w:val="Opisslike"/>
+        <w:pStyle w:val="Caption"/>
         <w:keepNext/>
         <w:jc w:val="center"/>
         <w:rPr>
@@ -11294,7 +11294,7 @@
     <w:p/>
     <w:p>
       <w:pPr>
-        <w:pStyle w:val="Naslov2"/>
+        <w:pStyle w:val="Heading2"/>
       </w:pPr>
       <w:r>
         <w:lastRenderedPageBreak/>
@@ -11304,7 +11304,7 @@
     <w:p/>
     <w:p>
       <w:pPr>
-        <w:pStyle w:val="Opisslike"/>
+        <w:pStyle w:val="Caption"/>
         <w:keepNext/>
         <w:jc w:val="center"/>
         <w:rPr>
@@ -11451,7 +11451,7 @@
     <w:p/>
     <w:p>
       <w:pPr>
-        <w:pStyle w:val="Naslov2"/>
+        <w:pStyle w:val="Heading2"/>
       </w:pPr>
       <w:r>
         <w:t>5.9. Pregled iznajmljenih brodica</w:t>
@@ -11460,7 +11460,7 @@
     <w:p/>
     <w:p>
       <w:pPr>
-        <w:pStyle w:val="Opisslike"/>
+        <w:pStyle w:val="Caption"/>
         <w:keepNext/>
         <w:jc w:val="center"/>
         <w:rPr>
@@ -11612,7 +11612,7 @@
     <w:p/>
     <w:p>
       <w:pPr>
-        <w:pStyle w:val="Naslov1"/>
+        <w:pStyle w:val="Heading1"/>
         <w:numPr>
           <w:ilvl w:val="0"/>
           <w:numId w:val="2"/>
@@ -11626,7 +11626,7 @@
     <w:p/>
     <w:p>
       <w:pPr>
-        <w:pStyle w:val="Opisslike"/>
+        <w:pStyle w:val="Caption"/>
         <w:keepNext/>
         <w:jc w:val="center"/>
         <w:rPr>
@@ -11776,7 +11776,7 @@
     <w:p/>
     <w:p>
       <w:pPr>
-        <w:pStyle w:val="Opisslike"/>
+        <w:pStyle w:val="Caption"/>
         <w:keepNext/>
         <w:jc w:val="center"/>
         <w:rPr>
@@ -11852,9 +11852,9 @@
           <w:noProof/>
         </w:rPr>
         <w:drawing>
-          <wp:inline distT="0" distB="0" distL="0" distR="0" wp14:anchorId="3E7B1910" wp14:editId="6D0BD8FC">
-            <wp:extent cx="5486400" cy="3025019"/>
-            <wp:effectExtent l="0" t="0" r="0" b="4445"/>
+          <wp:inline distT="0" distB="0" distL="0" distR="0" wp14:anchorId="3E7B1910" wp14:editId="034B13B9">
+            <wp:extent cx="5479410" cy="3031508"/>
+            <wp:effectExtent l="0" t="0" r="7620" b="0"/>
             <wp:docPr id="23" name="Slika 23"/>
             <wp:cNvGraphicFramePr>
               <a:graphicFrameLocks xmlns:a="http://schemas.openxmlformats.org/drawingml/2006/main" noChangeAspect="1"/>
@@ -11881,7 +11881,7 @@
                   <pic:spPr>
                     <a:xfrm>
                       <a:off x="0" y="0"/>
-                      <a:ext cx="5498169" cy="3031508"/>
+                      <a:ext cx="5479410" cy="3031508"/>
                     </a:xfrm>
                     <a:prstGeom prst="rect">
                       <a:avLst/>
@@ -11935,7 +11935,7 @@
 </file>
 
 <file path=word/numbering.xml><?xml version="1.0" encoding="utf-8"?>
-<w:numbering xmlns:wpc="http://schemas.microsoft.com/office/word/2010/wordprocessingCanvas" xmlns:cx="http://schemas.microsoft.com/office/drawing/2014/chartex" xmlns:cx1="http://schemas.microsoft.com/office/drawing/2015/9/8/chartex" xmlns:cx2="http://schemas.microsoft.com/office/drawing/2015/10/21/chartex" xmlns:cx3="http://schemas.microsoft.com/office/drawing/2016/5/9/chartex" xmlns:cx4="http://schemas.microsoft.com/office/drawing/2016/5/10/chartex" xmlns:cx5="http://schemas.microsoft.com/office/drawing/2016/5/11/chartex" xmlns:cx6="http://schemas.microsoft.com/office/drawing/2016/5/12/chartex" xmlns:cx7="http://schemas.microsoft.com/office/drawing/2016/5/13/chartex" xmlns:cx8="http://schemas.microsoft.com/office/drawing/2016/5/14/chartex" xmlns:mc="http://schemas.openxmlformats.org/markup-compatibility/2006" xmlns:aink="http://schemas.microsoft.com/office/drawing/2016/ink" xmlns:am3d="http://schemas.microsoft.com/office/drawing/2017/model3d" xmlns:o="urn:schemas-microsoft-com:office:office" xmlns:r="http://schemas.openxmlformats.org/officeDocument/2006/relationships" xmlns:m="http://schemas.openxmlformats.org/officeDocument/2006/math" xmlns:v="urn:schemas-microsoft-com:vml" xmlns:wp14="http://schemas.microsoft.com/office/word/2010/wordprocessingDrawing" xmlns:wp="http://schemas.openxmlformats.org/drawingml/2006/wordprocessingDrawing" xmlns:w10="urn:schemas-microsoft-com:office:word" xmlns:w="http://schemas.openxmlformats.org/wordprocessingml/2006/main" xmlns:w14="http://schemas.microsoft.com/office/word/2010/wordml" xmlns:w15="http://schemas.microsoft.com/office/word/2012/wordml" xmlns:w16cex="http://schemas.microsoft.com/office/word/2018/wordml/cex" xmlns:w16cid="http://schemas.microsoft.com/office/word/2016/wordml/cid" xmlns:w16="http://schemas.microsoft.com/office/word/2018/wordml" xmlns:w16se="http://schemas.microsoft.com/office/word/2015/wordml/symex" xmlns:wpg="http://schemas.microsoft.com/office/word/2010/wordprocessingGroup" xmlns:wpi="http://schemas.microsoft.com/office/word/2010/wordprocessingInk" xmlns:wne="http://schemas.microsoft.com/office/word/2006/wordml" xmlns:wps="http://schemas.microsoft.com/office/word/2010/wordprocessingShape" mc:Ignorable="w14 w15 w16se w16cid w16 w16cex wp14">
+<w:numbering xmlns:wpc="http://schemas.microsoft.com/office/word/2010/wordprocessingCanvas" xmlns:cx="http://schemas.microsoft.com/office/drawing/2014/chartex" xmlns:cx1="http://schemas.microsoft.com/office/drawing/2015/9/8/chartex" xmlns:cx2="http://schemas.microsoft.com/office/drawing/2015/10/21/chartex" xmlns:cx3="http://schemas.microsoft.com/office/drawing/2016/5/9/chartex" xmlns:cx4="http://schemas.microsoft.com/office/drawing/2016/5/10/chartex" xmlns:cx5="http://schemas.microsoft.com/office/drawing/2016/5/11/chartex" xmlns:cx6="http://schemas.microsoft.com/office/drawing/2016/5/12/chartex" xmlns:cx7="http://schemas.microsoft.com/office/drawing/2016/5/13/chartex" xmlns:cx8="http://schemas.microsoft.com/office/drawing/2016/5/14/chartex" xmlns:mc="http://schemas.openxmlformats.org/markup-compatibility/2006" xmlns:aink="http://schemas.microsoft.com/office/drawing/2016/ink" xmlns:am3d="http://schemas.microsoft.com/office/drawing/2017/model3d" xmlns:o="urn:schemas-microsoft-com:office:office" xmlns:r="http://schemas.openxmlformats.org/officeDocument/2006/relationships" xmlns:m="http://schemas.openxmlformats.org/officeDocument/2006/math" xmlns:v="urn:schemas-microsoft-com:vml" xmlns:wp14="http://schemas.microsoft.com/office/word/2010/wordprocessingDrawing" xmlns:wp="http://schemas.openxmlformats.org/drawingml/2006/wordprocessingDrawing" xmlns:w10="urn:schemas-microsoft-com:office:word" xmlns:w="http://schemas.openxmlformats.org/wordprocessingml/2006/main" xmlns:w14="http://schemas.microsoft.com/office/word/2010/wordml" xmlns:w15="http://schemas.microsoft.com/office/word/2012/wordml" xmlns:w16cex="http://schemas.microsoft.com/office/word/2018/wordml/cex" xmlns:w16cid="http://schemas.microsoft.com/office/word/2016/wordml/cid" xmlns:w16="http://schemas.microsoft.com/office/word/2018/wordml" xmlns:w16sdtdh="http://schemas.microsoft.com/office/word/2020/wordml/sdtdatahash" xmlns:w16se="http://schemas.microsoft.com/office/word/2015/wordml/symex" xmlns:wpg="http://schemas.microsoft.com/office/word/2010/wordprocessingGroup" xmlns:wpi="http://schemas.microsoft.com/office/word/2010/wordprocessingInk" xmlns:wne="http://schemas.microsoft.com/office/word/2006/wordml" xmlns:wps="http://schemas.microsoft.com/office/word/2010/wordprocessingShape" mc:Ignorable="w14 w15 w16se w16cid w16 w16cex w16sdtdh wp14">
   <w:abstractNum w:abstractNumId="0" w15:restartNumberingAfterBreak="0">
     <w:nsid w:val="02CE4E44"/>
     <w:multiLevelType w:val="hybridMultilevel"/>
@@ -13840,7 +13840,7 @@
 </file>
 
 <file path=word/styles.xml><?xml version="1.0" encoding="utf-8"?>
-<w:styles xmlns:mc="http://schemas.openxmlformats.org/markup-compatibility/2006" xmlns:r="http://schemas.openxmlformats.org/officeDocument/2006/relationships" xmlns:w="http://schemas.openxmlformats.org/wordprocessingml/2006/main" xmlns:w14="http://schemas.microsoft.com/office/word/2010/wordml" xmlns:w15="http://schemas.microsoft.com/office/word/2012/wordml" xmlns:w16cex="http://schemas.microsoft.com/office/word/2018/wordml/cex" xmlns:w16cid="http://schemas.microsoft.com/office/word/2016/wordml/cid" xmlns:w16="http://schemas.microsoft.com/office/word/2018/wordml" xmlns:w16se="http://schemas.microsoft.com/office/word/2015/wordml/symex" mc:Ignorable="w14 w15 w16se w16cid w16 w16cex">
+<w:styles xmlns:mc="http://schemas.openxmlformats.org/markup-compatibility/2006" xmlns:r="http://schemas.openxmlformats.org/officeDocument/2006/relationships" xmlns:w="http://schemas.openxmlformats.org/wordprocessingml/2006/main" xmlns:w14="http://schemas.microsoft.com/office/word/2010/wordml" xmlns:w15="http://schemas.microsoft.com/office/word/2012/wordml" xmlns:w16cex="http://schemas.microsoft.com/office/word/2018/wordml/cex" xmlns:w16cid="http://schemas.microsoft.com/office/word/2016/wordml/cid" xmlns:w16="http://schemas.microsoft.com/office/word/2018/wordml" xmlns:w16sdtdh="http://schemas.microsoft.com/office/word/2020/wordml/sdtdatahash" xmlns:w16se="http://schemas.microsoft.com/office/word/2015/wordml/symex" mc:Ignorable="w14 w15 w16se w16cid w16 w16cex w16sdtdh">
   <w:docDefaults>
     <w:rPrDefault>
       <w:rPr>
@@ -14247,11 +14247,11 @@
       <w:sz w:val="24"/>
     </w:rPr>
   </w:style>
-  <w:style w:type="paragraph" w:styleId="Naslov1">
+  <w:style w:type="paragraph" w:styleId="Heading1">
     <w:name w:val="heading 1"/>
     <w:basedOn w:val="Normal"/>
     <w:next w:val="Normal"/>
-    <w:link w:val="Naslov1Char"/>
+    <w:link w:val="Heading1Char"/>
     <w:autoRedefine/>
     <w:uiPriority w:val="9"/>
     <w:qFormat/>
@@ -14269,11 +14269,11 @@
       <w:szCs w:val="32"/>
     </w:rPr>
   </w:style>
-  <w:style w:type="paragraph" w:styleId="Naslov2">
+  <w:style w:type="paragraph" w:styleId="Heading2">
     <w:name w:val="heading 2"/>
     <w:basedOn w:val="Normal"/>
     <w:next w:val="Normal"/>
-    <w:link w:val="Naslov2Char"/>
+    <w:link w:val="Heading2Char"/>
     <w:autoRedefine/>
     <w:uiPriority w:val="9"/>
     <w:unhideWhenUsed/>
@@ -14292,11 +14292,11 @@
       <w:szCs w:val="26"/>
     </w:rPr>
   </w:style>
-  <w:style w:type="paragraph" w:styleId="Naslov3">
+  <w:style w:type="paragraph" w:styleId="Heading3">
     <w:name w:val="heading 3"/>
     <w:basedOn w:val="Normal"/>
     <w:next w:val="Normal"/>
-    <w:link w:val="Naslov3Char"/>
+    <w:link w:val="Heading3Char"/>
     <w:uiPriority w:val="9"/>
     <w:semiHidden/>
     <w:unhideWhenUsed/>
@@ -14314,13 +14314,13 @@
       <w:szCs w:val="24"/>
     </w:rPr>
   </w:style>
-  <w:style w:type="character" w:default="1" w:styleId="Zadanifontodlomka">
+  <w:style w:type="character" w:default="1" w:styleId="DefaultParagraphFont">
     <w:name w:val="Default Paragraph Font"/>
     <w:uiPriority w:val="1"/>
     <w:semiHidden/>
     <w:unhideWhenUsed/>
   </w:style>
-  <w:style w:type="table" w:default="1" w:styleId="Obinatablica">
+  <w:style w:type="table" w:default="1" w:styleId="TableNormal">
     <w:name w:val="Normal Table"/>
     <w:uiPriority w:val="99"/>
     <w:semiHidden/>
@@ -14335,13 +14335,13 @@
       </w:tblCellMar>
     </w:tblPr>
   </w:style>
-  <w:style w:type="numbering" w:default="1" w:styleId="Bezpopisa">
+  <w:style w:type="numbering" w:default="1" w:styleId="NoList">
     <w:name w:val="No List"/>
     <w:uiPriority w:val="99"/>
     <w:semiHidden/>
     <w:unhideWhenUsed/>
   </w:style>
-  <w:style w:type="paragraph" w:styleId="Odlomakpopisa">
+  <w:style w:type="paragraph" w:styleId="ListParagraph">
     <w:name w:val="List Paragraph"/>
     <w:basedOn w:val="Normal"/>
     <w:uiPriority w:val="34"/>
@@ -14352,10 +14352,10 @@
       <w:contextualSpacing/>
     </w:pPr>
   </w:style>
-  <w:style w:type="character" w:customStyle="1" w:styleId="Naslov1Char">
-    <w:name w:val="Naslov 1 Char"/>
-    <w:basedOn w:val="Zadanifontodlomka"/>
-    <w:link w:val="Naslov1"/>
+  <w:style w:type="character" w:customStyle="1" w:styleId="Heading1Char">
+    <w:name w:val="Heading 1 Char"/>
+    <w:basedOn w:val="DefaultParagraphFont"/>
+    <w:link w:val="Heading1"/>
     <w:uiPriority w:val="9"/>
     <w:rsid w:val="00C1099D"/>
     <w:rPr>
@@ -14365,10 +14365,10 @@
       <w:szCs w:val="32"/>
     </w:rPr>
   </w:style>
-  <w:style w:type="character" w:customStyle="1" w:styleId="Naslov2Char">
-    <w:name w:val="Naslov 2 Char"/>
-    <w:basedOn w:val="Zadanifontodlomka"/>
-    <w:link w:val="Naslov2"/>
+  <w:style w:type="character" w:customStyle="1" w:styleId="Heading2Char">
+    <w:name w:val="Heading 2 Char"/>
+    <w:basedOn w:val="DefaultParagraphFont"/>
+    <w:link w:val="Heading2"/>
     <w:uiPriority w:val="9"/>
     <w:rsid w:val="00C1099D"/>
     <w:rPr>
@@ -14378,10 +14378,10 @@
       <w:szCs w:val="26"/>
     </w:rPr>
   </w:style>
-  <w:style w:type="character" w:customStyle="1" w:styleId="Naslov3Char">
-    <w:name w:val="Naslov 3 Char"/>
-    <w:basedOn w:val="Zadanifontodlomka"/>
-    <w:link w:val="Naslov3"/>
+  <w:style w:type="character" w:customStyle="1" w:styleId="Heading3Char">
+    <w:name w:val="Heading 3 Char"/>
+    <w:basedOn w:val="DefaultParagraphFont"/>
+    <w:link w:val="Heading3"/>
     <w:uiPriority w:val="9"/>
     <w:semiHidden/>
     <w:rsid w:val="007B3B42"/>
@@ -14392,10 +14392,10 @@
       <w:szCs w:val="24"/>
     </w:rPr>
   </w:style>
-  <w:style w:type="paragraph" w:styleId="Tijeloteksta">
+  <w:style w:type="paragraph" w:styleId="BodyText">
     <w:name w:val="Body Text"/>
     <w:basedOn w:val="Normal"/>
-    <w:link w:val="TijelotekstaChar"/>
+    <w:link w:val="BodyTextChar"/>
     <w:rsid w:val="007B3B42"/>
     <w:pPr>
       <w:spacing w:after="140"/>
@@ -14408,10 +14408,10 @@
       <w:lang w:eastAsia="zh-CN" w:bidi="hi-IN"/>
     </w:rPr>
   </w:style>
-  <w:style w:type="character" w:customStyle="1" w:styleId="TijelotekstaChar">
-    <w:name w:val="Tijelo teksta Char"/>
-    <w:basedOn w:val="Zadanifontodlomka"/>
-    <w:link w:val="Tijeloteksta"/>
+  <w:style w:type="character" w:customStyle="1" w:styleId="BodyTextChar">
+    <w:name w:val="Body Text Char"/>
+    <w:basedOn w:val="DefaultParagraphFont"/>
+    <w:link w:val="BodyText"/>
     <w:rsid w:val="007B3B42"/>
     <w:rPr>
       <w:rFonts w:ascii="Liberation Serif" w:eastAsia="SimSun" w:hAnsi="Liberation Serif" w:cs="Mangal"/>
@@ -14451,7 +14451,7 @@
       <w:bCs/>
     </w:rPr>
   </w:style>
-  <w:style w:type="paragraph" w:styleId="Opisslike">
+  <w:style w:type="paragraph" w:styleId="Caption">
     <w:name w:val="caption"/>
     <w:basedOn w:val="Normal"/>
     <w:next w:val="Normal"/>

</xml_diff>